<commit_message>
Code cleaned, added Postgres stuff, and also added web scraping part into the write-up
</commit_message>
<xml_diff>
--- a/ETL PJ Report - SHJ Draft 20190824.docx
+++ b/ETL PJ Report - SHJ Draft 20190824.docx
@@ -301,8 +301,9 @@
           <w:sz w:val="26"/>
           <w:szCs w:val="26"/>
         </w:rPr>
-        <w:t xml:space="preserve"> Hwang    </w:t>
-      </w:r>
+        <w:t xml:space="preserve"> Hwang    ∙    </w:t>
+      </w:r>
+      <w:proofErr w:type="spellStart"/>
       <w:r>
         <w:rPr>
           <w:rFonts w:ascii="Arial" w:hAnsi="Arial" w:cs="Arial"/>
@@ -311,8 +312,9 @@
           <w:sz w:val="26"/>
           <w:szCs w:val="26"/>
         </w:rPr>
-        <w:t>∙</w:t>
-      </w:r>
+        <w:t>Seunghwa</w:t>
+      </w:r>
+      <w:proofErr w:type="spellEnd"/>
       <w:r>
         <w:rPr>
           <w:rFonts w:ascii="Arial" w:hAnsi="Arial" w:cs="Arial"/>
@@ -321,7 +323,7 @@
           <w:sz w:val="26"/>
           <w:szCs w:val="26"/>
         </w:rPr>
-        <w:t xml:space="preserve">    Seunghwa Jun</w:t>
+        <w:t xml:space="preserve"> Jun</w:t>
       </w:r>
     </w:p>
     <w:p>
@@ -332,6 +334,7 @@
         </w:rPr>
       </w:pPr>
     </w:p>
+    <w:bookmarkStart w:id="1" w:name="_Hlk17501191"/>
     <w:p>
       <w:pPr>
         <w:spacing w:beforeLines="50" w:before="120" w:afterLines="30" w:after="72" w:line="140" w:lineRule="exact"/>
@@ -340,7 +343,6 @@
           <w:rFonts w:asciiTheme="minorEastAsia" w:hAnsiTheme="minorEastAsia"/>
         </w:rPr>
       </w:pPr>
-      <w:bookmarkStart w:id="1" w:name="_Hlk17501191"/>
       <w:r>
         <w:rPr>
           <w:rFonts w:ascii="Arial" w:hAnsi="Arial" w:cs="Arial"/>
@@ -417,7 +419,7 @@
         <w:snapToGrid w:val="0"/>
         <w:spacing w:beforeLines="30" w:before="72" w:afterLines="30" w:after="72" w:line="240" w:lineRule="auto"/>
         <w:rPr>
-          <w:rFonts w:ascii="Arial" w:eastAsia="바탕" w:hAnsi="Arial" w:cs="Arial"/>
+          <w:rFonts w:ascii="Arial" w:eastAsia="Batang" w:hAnsi="Arial" w:cs="Arial"/>
           <w:color w:val="1F3864" w:themeColor="accent1" w:themeShade="80"/>
           <w:sz w:val="23"/>
           <w:szCs w:val="23"/>
@@ -425,7 +427,7 @@
       </w:pPr>
       <w:r>
         <w:rPr>
-          <w:rFonts w:ascii="Arial" w:eastAsia="바탕" w:hAnsi="Arial" w:cs="Arial"/>
+          <w:rFonts w:ascii="Arial" w:eastAsia="Batang" w:hAnsi="Arial" w:cs="Arial"/>
           <w:b/>
           <w:bCs/>
           <w:color w:val="C00000"/>
@@ -436,7 +438,7 @@
       </w:r>
       <w:r>
         <w:rPr>
-          <w:rFonts w:ascii="Arial" w:eastAsia="바탕" w:hAnsi="Arial" w:cs="Arial"/>
+          <w:rFonts w:ascii="Arial" w:eastAsia="Batang" w:hAnsi="Arial" w:cs="Arial"/>
           <w:b/>
           <w:bCs/>
           <w:color w:val="C00000"/>
@@ -447,18 +449,30 @@
       </w:r>
       <w:r>
         <w:rPr>
-          <w:rFonts w:ascii="Arial" w:eastAsia="바탕" w:hAnsi="Arial" w:cs="Arial"/>
+          <w:rFonts w:ascii="Arial" w:eastAsia="Batang" w:hAnsi="Arial" w:cs="Arial"/>
           <w:b/>
           <w:bCs/>
           <w:color w:val="1F3864" w:themeColor="accent1" w:themeShade="80"/>
           <w:sz w:val="24"/>
           <w:szCs w:val="24"/>
         </w:rPr>
-        <w:t xml:space="preserve">XTRACT </w:t>
-      </w:r>
-      <w:r>
-        <w:rPr>
-          <w:rFonts w:ascii="Arial" w:eastAsia="바탕" w:hAnsi="Arial" w:cs="Arial"/>
+        <w:t>XTRACT</w:t>
+      </w:r>
+      <w:proofErr w:type="gramStart"/>
+      <w:r>
+        <w:rPr>
+          <w:rFonts w:ascii="Arial" w:eastAsia="Batang" w:hAnsi="Arial" w:cs="Arial"/>
+          <w:b/>
+          <w:bCs/>
+          <w:color w:val="1F3864" w:themeColor="accent1" w:themeShade="80"/>
+          <w:sz w:val="24"/>
+          <w:szCs w:val="24"/>
+        </w:rPr>
+        <w:t xml:space="preserve"> </w:t>
+      </w:r>
+      <w:r>
+        <w:rPr>
+          <w:rFonts w:ascii="Arial" w:eastAsia="Batang" w:hAnsi="Arial" w:cs="Arial"/>
           <w:b/>
           <w:bCs/>
           <w:color w:val="1F3864" w:themeColor="accent1" w:themeShade="80"/>
@@ -469,12 +483,22 @@
       </w:r>
       <w:r>
         <w:rPr>
-          <w:rFonts w:ascii="Arial" w:eastAsia="바탕" w:hAnsi="Arial" w:cs="Arial"/>
+          <w:rFonts w:ascii="Arial" w:eastAsia="Batang" w:hAnsi="Arial" w:cs="Arial"/>
           <w:color w:val="1F3864" w:themeColor="accent1" w:themeShade="80"/>
           <w:sz w:val="23"/>
           <w:szCs w:val="23"/>
         </w:rPr>
-        <w:t xml:space="preserve">(Original Data Sources and Formats) </w:t>
+        <w:t>(</w:t>
+      </w:r>
+      <w:proofErr w:type="gramEnd"/>
+      <w:r>
+        <w:rPr>
+          <w:rFonts w:ascii="Arial" w:eastAsia="Batang" w:hAnsi="Arial" w:cs="Arial"/>
+          <w:color w:val="1F3864" w:themeColor="accent1" w:themeShade="80"/>
+          <w:sz w:val="23"/>
+          <w:szCs w:val="23"/>
+        </w:rPr>
+        <w:t xml:space="preserve">Original Data Sources and Formats) </w:t>
       </w:r>
     </w:p>
     <w:p>
@@ -577,6 +601,7 @@
           <w:rFonts w:ascii="Arial" w:hAnsi="Arial" w:cs="Arial"/>
           <w:b/>
           <w:bCs/>
+          <w:noProof/>
           <w:color w:val="000000"/>
         </w:rPr>
         <w:drawing>
@@ -644,7 +669,27 @@
           <w:bCs/>
           <w:color w:val="000000"/>
         </w:rPr>
-        <w:t xml:space="preserve">Magic The Gathering(MTG, collectable card games) from Kaggle </w:t>
+        <w:t xml:space="preserve">Magic The </w:t>
+      </w:r>
+      <w:proofErr w:type="gramStart"/>
+      <w:r>
+        <w:rPr>
+          <w:rFonts w:ascii="Arial" w:hAnsi="Arial" w:cs="Arial"/>
+          <w:b/>
+          <w:bCs/>
+          <w:color w:val="000000"/>
+        </w:rPr>
+        <w:t>Gathering(</w:t>
+      </w:r>
+      <w:proofErr w:type="gramEnd"/>
+      <w:r>
+        <w:rPr>
+          <w:rFonts w:ascii="Arial" w:hAnsi="Arial" w:cs="Arial"/>
+          <w:b/>
+          <w:bCs/>
+          <w:color w:val="000000"/>
+        </w:rPr>
+        <w:t xml:space="preserve">MTG, collectable card games) from Kaggle </w:t>
       </w:r>
     </w:p>
     <w:p>
@@ -664,11 +709,19 @@
           <w:color w:val="000000"/>
         </w:rPr>
       </w:pPr>
-      <w:r>
-        <w:rPr>
-          <w:rFonts w:ascii="Arial" w:hAnsi="Arial" w:cs="Arial"/>
-        </w:rPr>
-        <w:t xml:space="preserve">Source : </w:t>
+      <w:proofErr w:type="gramStart"/>
+      <w:r>
+        <w:rPr>
+          <w:rFonts w:ascii="Arial" w:hAnsi="Arial" w:cs="Arial"/>
+        </w:rPr>
+        <w:t>Source :</w:t>
+      </w:r>
+      <w:proofErr w:type="gramEnd"/>
+      <w:r>
+        <w:rPr>
+          <w:rFonts w:ascii="Arial" w:hAnsi="Arial" w:cs="Arial"/>
+        </w:rPr>
+        <w:t xml:space="preserve"> </w:t>
       </w:r>
       <w:hyperlink r:id="rId8" w:history="1">
         <w:r>
@@ -698,12 +751,21 @@
           <w:color w:val="000000"/>
         </w:rPr>
       </w:pPr>
+      <w:proofErr w:type="gramStart"/>
       <w:r>
         <w:rPr>
           <w:rFonts w:ascii="Arial" w:hAnsi="Arial" w:cs="Arial"/>
           <w:color w:val="000000"/>
         </w:rPr>
-        <w:t>Format : JSON file ("./</w:t>
+        <w:t>Format :</w:t>
+      </w:r>
+      <w:proofErr w:type="gramEnd"/>
+      <w:r>
+        <w:rPr>
+          <w:rFonts w:ascii="Arial" w:hAnsi="Arial" w:cs="Arial"/>
+          <w:color w:val="000000"/>
+        </w:rPr>
+        <w:t xml:space="preserve"> JSON file ("./</w:t>
       </w:r>
       <w:proofErr w:type="spellStart"/>
       <w:r>
@@ -767,11 +829,19 @@
           <w:rFonts w:ascii="Arial" w:hAnsi="Arial" w:cs="Arial"/>
         </w:rPr>
       </w:pPr>
-      <w:r>
-        <w:rPr>
-          <w:rFonts w:ascii="Arial" w:hAnsi="Arial" w:cs="Arial"/>
-        </w:rPr>
-        <w:t>Source : https://www.mtggoldfish.com/index/XLN_GRN#paper</w:t>
+      <w:proofErr w:type="gramStart"/>
+      <w:r>
+        <w:rPr>
+          <w:rFonts w:ascii="Arial" w:hAnsi="Arial" w:cs="Arial"/>
+        </w:rPr>
+        <w:t>Source :</w:t>
+      </w:r>
+      <w:proofErr w:type="gramEnd"/>
+      <w:r>
+        <w:rPr>
+          <w:rFonts w:ascii="Arial" w:hAnsi="Arial" w:cs="Arial"/>
+        </w:rPr>
+        <w:t xml:space="preserve"> https://www.mtggoldfish.com/index/XLN_GRN#paper</w:t>
       </w:r>
     </w:p>
     <w:p>
@@ -790,11 +860,19 @@
           <w:rFonts w:ascii="Arial" w:hAnsi="Arial" w:cs="Arial"/>
         </w:rPr>
       </w:pPr>
-      <w:r>
-        <w:rPr>
-          <w:rFonts w:ascii="Arial" w:hAnsi="Arial" w:cs="Arial"/>
-        </w:rPr>
-        <w:t>Format : HTML file (</w:t>
+      <w:proofErr w:type="gramStart"/>
+      <w:r>
+        <w:rPr>
+          <w:rFonts w:ascii="Arial" w:hAnsi="Arial" w:cs="Arial"/>
+        </w:rPr>
+        <w:t>Format :</w:t>
+      </w:r>
+      <w:proofErr w:type="gramEnd"/>
+      <w:r>
+        <w:rPr>
+          <w:rFonts w:ascii="Arial" w:hAnsi="Arial" w:cs="Arial"/>
+        </w:rPr>
+        <w:t xml:space="preserve"> HTML file (</w:t>
       </w:r>
       <w:proofErr w:type="spellStart"/>
       <w:r>
@@ -906,7 +984,7 @@
         <w:snapToGrid w:val="0"/>
         <w:spacing w:beforeLines="30" w:before="72" w:afterLines="30" w:after="72" w:line="240" w:lineRule="auto"/>
         <w:rPr>
-          <w:rFonts w:ascii="Arial" w:eastAsia="바탕" w:hAnsi="Arial" w:cs="Arial"/>
+          <w:rFonts w:ascii="Arial" w:eastAsia="Batang" w:hAnsi="Arial" w:cs="Arial"/>
           <w:color w:val="1F3864" w:themeColor="accent1" w:themeShade="80"/>
           <w:sz w:val="23"/>
           <w:szCs w:val="23"/>
@@ -914,29 +992,18 @@
       </w:pPr>
       <w:r>
         <w:rPr>
-          <w:rFonts w:ascii="Arial" w:eastAsia="바탕" w:hAnsi="Arial" w:cs="Arial"/>
+          <w:rFonts w:ascii="Arial" w:eastAsia="Batang" w:hAnsi="Arial" w:cs="Arial"/>
           <w:b/>
           <w:bCs/>
           <w:color w:val="C00000"/>
           <w:sz w:val="32"/>
           <w:szCs w:val="32"/>
         </w:rPr>
-        <w:t xml:space="preserve">             </w:t>
-      </w:r>
-      <w:r>
-        <w:rPr>
-          <w:rFonts w:ascii="Arial" w:eastAsia="바탕" w:hAnsi="Arial" w:cs="Arial"/>
-          <w:b/>
-          <w:bCs/>
-          <w:color w:val="C00000"/>
-          <w:sz w:val="32"/>
-          <w:szCs w:val="32"/>
-        </w:rPr>
-        <w:t>T</w:t>
-      </w:r>
-      <w:r>
-        <w:rPr>
-          <w:rFonts w:ascii="Arial" w:eastAsia="바탕" w:hAnsi="Arial" w:cs="Arial"/>
+        <w:t xml:space="preserve">             T</w:t>
+      </w:r>
+      <w:r>
+        <w:rPr>
+          <w:rFonts w:ascii="Arial" w:eastAsia="Batang" w:hAnsi="Arial" w:cs="Arial"/>
           <w:b/>
           <w:bCs/>
           <w:color w:val="1F3864" w:themeColor="accent1" w:themeShade="80"/>
@@ -945,9 +1012,10 @@
         </w:rPr>
         <w:t>RANSFORM</w:t>
       </w:r>
-      <w:r>
-        <w:rPr>
-          <w:rFonts w:ascii="Arial" w:eastAsia="바탕" w:hAnsi="Arial" w:cs="Arial"/>
+      <w:proofErr w:type="gramStart"/>
+      <w:r>
+        <w:rPr>
+          <w:rFonts w:ascii="Arial" w:eastAsia="Batang" w:hAnsi="Arial" w:cs="Arial"/>
           <w:b/>
           <w:bCs/>
           <w:color w:val="1F3864" w:themeColor="accent1" w:themeShade="80"/>
@@ -958,7 +1026,7 @@
       </w:r>
       <w:r>
         <w:rPr>
-          <w:rFonts w:ascii="Arial" w:eastAsia="바탕" w:hAnsi="Arial" w:cs="Arial"/>
+          <w:rFonts w:ascii="Arial" w:eastAsia="Batang" w:hAnsi="Arial" w:cs="Arial"/>
           <w:b/>
           <w:bCs/>
           <w:color w:val="1F3864" w:themeColor="accent1" w:themeShade="80"/>
@@ -969,16 +1037,17 @@
       </w:r>
       <w:r>
         <w:rPr>
-          <w:rFonts w:ascii="Arial" w:eastAsia="바탕" w:hAnsi="Arial" w:cs="Arial"/>
+          <w:rFonts w:ascii="Arial" w:eastAsia="Batang" w:hAnsi="Arial" w:cs="Arial"/>
           <w:color w:val="1F3864" w:themeColor="accent1" w:themeShade="80"/>
           <w:sz w:val="23"/>
           <w:szCs w:val="23"/>
         </w:rPr>
         <w:t>(</w:t>
       </w:r>
-      <w:r>
-        <w:rPr>
-          <w:rFonts w:ascii="Arial" w:eastAsia="바탕" w:hAnsi="Arial" w:cs="Arial"/>
+      <w:proofErr w:type="gramEnd"/>
+      <w:r>
+        <w:rPr>
+          <w:rFonts w:ascii="Arial" w:eastAsia="Batang" w:hAnsi="Arial" w:cs="Arial"/>
           <w:color w:val="1F3864" w:themeColor="accent1" w:themeShade="80"/>
           <w:sz w:val="23"/>
           <w:szCs w:val="23"/>
@@ -987,7 +1056,7 @@
       </w:r>
       <w:r>
         <w:rPr>
-          <w:rFonts w:ascii="Arial" w:eastAsia="바탕" w:hAnsi="Arial" w:cs="Arial"/>
+          <w:rFonts w:ascii="Arial" w:eastAsia="Batang" w:hAnsi="Arial" w:cs="Arial"/>
           <w:color w:val="1F3864" w:themeColor="accent1" w:themeShade="80"/>
           <w:sz w:val="23"/>
           <w:szCs w:val="23"/>
@@ -1095,6 +1164,7 @@
           <w:rFonts w:asciiTheme="majorEastAsia" w:eastAsiaTheme="majorEastAsia" w:hAnsiTheme="majorEastAsia"/>
           <w:b/>
           <w:bCs/>
+          <w:noProof/>
           <w:sz w:val="20"/>
           <w:szCs w:val="20"/>
         </w:rPr>
@@ -1174,6 +1244,7 @@
         <w:t>Use ‘</w:t>
       </w:r>
       <w:proofErr w:type="spellStart"/>
+      <w:proofErr w:type="gramStart"/>
       <w:r>
         <w:rPr>
           <w:rFonts w:ascii="Arial" w:hAnsi="Arial" w:cs="Arial"/>
@@ -1181,7 +1252,17 @@
           <w:bCs/>
           <w:color w:val="000000"/>
         </w:rPr>
-        <w:t>pd.read_json</w:t>
+        <w:t>pd.read</w:t>
+      </w:r>
+      <w:proofErr w:type="gramEnd"/>
+      <w:r>
+        <w:rPr>
+          <w:rFonts w:ascii="Arial" w:hAnsi="Arial" w:cs="Arial"/>
+          <w:b/>
+          <w:bCs/>
+          <w:color w:val="000000"/>
+        </w:rPr>
+        <w:t>_json</w:t>
       </w:r>
       <w:proofErr w:type="spellEnd"/>
       <w:r>
@@ -1318,12 +1399,21 @@
         <w:t xml:space="preserve"> = </w:t>
       </w:r>
       <w:proofErr w:type="spellStart"/>
+      <w:proofErr w:type="gramStart"/>
       <w:r>
         <w:rPr>
           <w:rFonts w:ascii="Arial" w:hAnsi="Arial" w:cs="Arial"/>
           <w:color w:val="000000"/>
         </w:rPr>
-        <w:t>pd.read_json</w:t>
+        <w:t>pd.read</w:t>
+      </w:r>
+      <w:proofErr w:type="gramEnd"/>
+      <w:r>
+        <w:rPr>
+          <w:rFonts w:ascii="Arial" w:hAnsi="Arial" w:cs="Arial"/>
+          <w:color w:val="000000"/>
+        </w:rPr>
+        <w:t>_json</w:t>
       </w:r>
       <w:proofErr w:type="spellEnd"/>
       <w:r>
@@ -1473,25 +1563,7 @@
           <w:bCs/>
           <w:color w:val="000000"/>
         </w:rPr>
-        <w:t xml:space="preserve"> the data, so that the </w:t>
-      </w:r>
-      <w:r>
-        <w:rPr>
-          <w:rFonts w:ascii="Arial" w:hAnsi="Arial" w:cs="Arial"/>
-          <w:b/>
-          <w:bCs/>
-          <w:color w:val="000000"/>
-        </w:rPr>
-        <w:t>card names go down vertical</w:t>
-      </w:r>
-      <w:r>
-        <w:rPr>
-          <w:rFonts w:ascii="Arial" w:hAnsi="Arial" w:cs="Arial"/>
-          <w:b/>
-          <w:bCs/>
-          <w:color w:val="000000"/>
-        </w:rPr>
-        <w:t>ly and into the index</w:t>
+        <w:t xml:space="preserve"> the data, so that the card names go down vertically and into the index</w:t>
       </w:r>
     </w:p>
     <w:p>
@@ -1528,6 +1600,7 @@
         <w:t xml:space="preserve"> = </w:t>
       </w:r>
       <w:proofErr w:type="spellStart"/>
+      <w:proofErr w:type="gramStart"/>
       <w:r>
         <w:rPr>
           <w:rFonts w:ascii="Arial" w:hAnsi="Arial" w:cs="Arial"/>
@@ -1536,6 +1609,7 @@
         <w:t>pd.DataFrame</w:t>
       </w:r>
       <w:proofErr w:type="spellEnd"/>
+      <w:proofErr w:type="gramEnd"/>
       <w:r>
         <w:rPr>
           <w:rFonts w:ascii="Arial" w:hAnsi="Arial" w:cs="Arial"/>
@@ -1676,7 +1750,15 @@
           <w:rFonts w:ascii="Arial" w:hAnsi="Arial" w:cs="Arial"/>
           <w:color w:val="000000"/>
         </w:rPr>
-        <w:t>mtg_df</w:t>
+        <w:t>mtg_</w:t>
+      </w:r>
+      <w:proofErr w:type="gramStart"/>
+      <w:r>
+        <w:rPr>
+          <w:rFonts w:ascii="Arial" w:hAnsi="Arial" w:cs="Arial"/>
+          <w:color w:val="000000"/>
+        </w:rPr>
+        <w:t>df</w:t>
       </w:r>
       <w:proofErr w:type="spellEnd"/>
       <w:r>
@@ -1684,7 +1766,15 @@
           <w:rFonts w:ascii="Arial" w:hAnsi="Arial" w:cs="Arial"/>
           <w:color w:val="000000"/>
         </w:rPr>
-        <w:t>[["index","</w:t>
+        <w:t>[</w:t>
+      </w:r>
+      <w:proofErr w:type="gramEnd"/>
+      <w:r>
+        <w:rPr>
+          <w:rFonts w:ascii="Arial" w:hAnsi="Arial" w:cs="Arial"/>
+          <w:color w:val="000000"/>
+        </w:rPr>
+        <w:t>["index","</w:t>
       </w:r>
       <w:proofErr w:type="spellStart"/>
       <w:r>
@@ -1742,9 +1832,18 @@
           <w:rFonts w:ascii="Arial" w:hAnsi="Arial" w:cs="Arial"/>
           <w:color w:val="000000"/>
         </w:rPr>
-        <w:t>clean_mtg_df.rename</w:t>
+        <w:t>clean_mtg_</w:t>
+      </w:r>
+      <w:proofErr w:type="gramStart"/>
+      <w:r>
+        <w:rPr>
+          <w:rFonts w:ascii="Arial" w:hAnsi="Arial" w:cs="Arial"/>
+          <w:color w:val="000000"/>
+        </w:rPr>
+        <w:t>df.rename</w:t>
       </w:r>
       <w:proofErr w:type="spellEnd"/>
+      <w:proofErr w:type="gramEnd"/>
       <w:r>
         <w:rPr>
           <w:rFonts w:ascii="Arial" w:hAnsi="Arial" w:cs="Arial"/>
@@ -1806,16 +1905,175 @@
           <w:sz w:val="20"/>
           <w:szCs w:val="20"/>
         </w:rPr>
-        <w:t xml:space="preserve"> DDD</w:t>
-      </w:r>
-      <w:r>
-        <w:rPr>
-          <w:rFonts w:ascii="Arial" w:hAnsi="Arial" w:cs="Arial"/>
+        <w:t xml:space="preserve"> </w:t>
+      </w:r>
+      <w:r>
+        <w:rPr>
+          <w:rFonts w:asciiTheme="majorEastAsia" w:eastAsiaTheme="majorEastAsia" w:hAnsiTheme="majorEastAsia" w:cstheme="minorHAnsi"/>
           <w:b/>
           <w:bCs/>
+          <w:sz w:val="20"/>
+          <w:szCs w:val="20"/>
+        </w:rPr>
+        <w:t xml:space="preserve">Use </w:t>
+      </w:r>
+      <w:proofErr w:type="spellStart"/>
+      <w:proofErr w:type="gramStart"/>
+      <w:r>
+        <w:rPr>
+          <w:rFonts w:asciiTheme="majorEastAsia" w:eastAsiaTheme="majorEastAsia" w:hAnsiTheme="majorEastAsia" w:cstheme="minorHAnsi"/>
+          <w:b/>
+          <w:bCs/>
+          <w:sz w:val="20"/>
+          <w:szCs w:val="20"/>
+        </w:rPr>
+        <w:t>pd.read</w:t>
+      </w:r>
+      <w:proofErr w:type="gramEnd"/>
+      <w:r>
+        <w:rPr>
+          <w:rFonts w:asciiTheme="majorEastAsia" w:eastAsiaTheme="majorEastAsia" w:hAnsiTheme="majorEastAsia" w:cstheme="minorHAnsi"/>
+          <w:b/>
+          <w:bCs/>
+          <w:sz w:val="20"/>
+          <w:szCs w:val="20"/>
+        </w:rPr>
+        <w:t>_html</w:t>
+      </w:r>
+      <w:proofErr w:type="spellEnd"/>
+      <w:r>
+        <w:rPr>
+          <w:rFonts w:asciiTheme="majorEastAsia" w:eastAsiaTheme="majorEastAsia" w:hAnsiTheme="majorEastAsia" w:cstheme="minorHAnsi"/>
+          <w:b/>
+          <w:bCs/>
+          <w:sz w:val="20"/>
+          <w:szCs w:val="20"/>
+        </w:rPr>
+        <w:t xml:space="preserve"> to create a </w:t>
+      </w:r>
+      <w:proofErr w:type="spellStart"/>
+      <w:r>
+        <w:rPr>
+          <w:rFonts w:asciiTheme="majorEastAsia" w:eastAsiaTheme="majorEastAsia" w:hAnsiTheme="majorEastAsia" w:cstheme="minorHAnsi"/>
+          <w:b/>
+          <w:bCs/>
+          <w:sz w:val="20"/>
+          <w:szCs w:val="20"/>
+        </w:rPr>
+        <w:t>Dataframe</w:t>
+      </w:r>
+      <w:proofErr w:type="spellEnd"/>
+      <w:r>
+        <w:rPr>
+          <w:rFonts w:asciiTheme="majorEastAsia" w:eastAsiaTheme="majorEastAsia" w:hAnsiTheme="majorEastAsia" w:cstheme="minorHAnsi"/>
+          <w:b/>
+          <w:bCs/>
+          <w:sz w:val="20"/>
+          <w:szCs w:val="20"/>
+        </w:rPr>
+        <w:t xml:space="preserve"> of the price information data</w:t>
+      </w:r>
+    </w:p>
+    <w:p>
+      <w:pPr>
+        <w:numPr>
+          <w:ilvl w:val="0"/>
+          <w:numId w:val="2"/>
+        </w:numPr>
+        <w:tabs>
+          <w:tab w:val="left" w:pos="1560"/>
+        </w:tabs>
+        <w:spacing w:beforeLines="50" w:before="120" w:afterLines="30" w:after="72" w:line="288" w:lineRule="auto"/>
+        <w:contextualSpacing/>
+        <w:jc w:val="both"/>
+        <w:rPr>
+          <w:rFonts w:ascii="Arial" w:hAnsi="Arial" w:cs="Arial"/>
           <w:color w:val="000000"/>
         </w:rPr>
-        <w:t xml:space="preserve"> </w:t>
+      </w:pPr>
+      <w:proofErr w:type="spellStart"/>
+      <w:r>
+        <w:rPr>
+          <w:rFonts w:ascii="Arial" w:hAnsi="Arial" w:cs="Arial"/>
+          <w:color w:val="000000"/>
+        </w:rPr>
+        <w:t>price_url</w:t>
+      </w:r>
+      <w:proofErr w:type="spellEnd"/>
+      <w:r>
+        <w:rPr>
+          <w:rFonts w:ascii="Arial" w:hAnsi="Arial" w:cs="Arial"/>
+          <w:color w:val="000000"/>
+        </w:rPr>
+        <w:t xml:space="preserve"> = 'https://www.mtggoldfish.com/index/XLN_GRN#paper'</w:t>
+      </w:r>
+    </w:p>
+    <w:p>
+      <w:pPr>
+        <w:numPr>
+          <w:ilvl w:val="0"/>
+          <w:numId w:val="2"/>
+        </w:numPr>
+        <w:tabs>
+          <w:tab w:val="left" w:pos="1560"/>
+        </w:tabs>
+        <w:spacing w:beforeLines="50" w:before="120" w:afterLines="30" w:after="72" w:line="288" w:lineRule="auto"/>
+        <w:contextualSpacing/>
+        <w:jc w:val="both"/>
+        <w:rPr>
+          <w:b/>
+          <w:bCs/>
+          <w:sz w:val="20"/>
+          <w:szCs w:val="20"/>
+        </w:rPr>
+      </w:pPr>
+      <w:r>
+        <w:rPr>
+          <w:rFonts w:ascii="Arial" w:hAnsi="Arial" w:cs="Arial"/>
+          <w:color w:val="000000"/>
+        </w:rPr>
+        <w:t xml:space="preserve">price = </w:t>
+      </w:r>
+      <w:proofErr w:type="spellStart"/>
+      <w:proofErr w:type="gramStart"/>
+      <w:r>
+        <w:rPr>
+          <w:rFonts w:ascii="Arial" w:hAnsi="Arial" w:cs="Arial"/>
+          <w:color w:val="000000"/>
+        </w:rPr>
+        <w:t>pd.read</w:t>
+      </w:r>
+      <w:proofErr w:type="gramEnd"/>
+      <w:r>
+        <w:rPr>
+          <w:rFonts w:ascii="Arial" w:hAnsi="Arial" w:cs="Arial"/>
+          <w:color w:val="000000"/>
+        </w:rPr>
+        <w:t>_html</w:t>
+      </w:r>
+      <w:proofErr w:type="spellEnd"/>
+      <w:r>
+        <w:rPr>
+          <w:rFonts w:ascii="Arial" w:hAnsi="Arial" w:cs="Arial"/>
+          <w:color w:val="000000"/>
+        </w:rPr>
+        <w:t>(</w:t>
+      </w:r>
+      <w:proofErr w:type="spellStart"/>
+      <w:r>
+        <w:rPr>
+          <w:rFonts w:ascii="Arial" w:hAnsi="Arial" w:cs="Arial"/>
+          <w:color w:val="000000"/>
+        </w:rPr>
+        <w:t>price_url</w:t>
+      </w:r>
+      <w:proofErr w:type="spellEnd"/>
+      <w:r>
+        <w:rPr>
+          <w:rFonts w:ascii="Arial" w:hAnsi="Arial" w:cs="Arial"/>
+          <w:color w:val="000000"/>
+        </w:rPr>
+        <w:t>)</w:t>
       </w:r>
     </w:p>
     <w:p>
@@ -1831,39 +2089,64 @@
         <w:ind w:left="806" w:firstLine="470"/>
         <w:jc w:val="both"/>
         <w:rPr>
-          <w:b/>
-          <w:bCs/>
-          <w:sz w:val="20"/>
-          <w:szCs w:val="20"/>
-        </w:rPr>
-      </w:pPr>
-      <w:r>
-        <w:rPr>
           <w:rFonts w:asciiTheme="majorEastAsia" w:eastAsiaTheme="majorEastAsia" w:hAnsiTheme="majorEastAsia" w:cstheme="minorHAnsi"/>
           <w:b/>
           <w:bCs/>
           <w:sz w:val="20"/>
           <w:szCs w:val="20"/>
         </w:rPr>
-        <w:t>⑤</w:t>
-      </w:r>
-      <w:r>
-        <w:rPr>
-          <w:rFonts w:ascii="Arial" w:hAnsi="Arial" w:cs="Arial"/>
+      </w:pPr>
+      <w:r>
+        <w:rPr>
+          <w:rFonts w:asciiTheme="majorEastAsia" w:eastAsiaTheme="majorEastAsia" w:hAnsiTheme="majorEastAsia" w:cstheme="minorHAnsi"/>
           <w:b/>
           <w:bCs/>
-          <w:color w:val="000000"/>
-        </w:rPr>
-        <w:t xml:space="preserve"> </w:t>
-      </w:r>
-      <w:r>
-        <w:rPr>
-          <w:rFonts w:ascii="Arial" w:hAnsi="Arial" w:cs="Arial"/>
+          <w:sz w:val="20"/>
+          <w:szCs w:val="20"/>
+        </w:rPr>
+        <w:t>⑤</w:t>
+      </w:r>
+      <w:r>
+        <w:rPr>
+          <w:rFonts w:asciiTheme="majorEastAsia" w:eastAsiaTheme="majorEastAsia" w:hAnsiTheme="majorEastAsia" w:cstheme="minorHAnsi"/>
           <w:b/>
           <w:bCs/>
-          <w:color w:val="000000"/>
-        </w:rPr>
-        <w:t>DDD</w:t>
+          <w:sz w:val="20"/>
+          <w:szCs w:val="20"/>
+        </w:rPr>
+        <w:t xml:space="preserve"> </w:t>
+      </w:r>
+      <w:r>
+        <w:rPr>
+          <w:rFonts w:asciiTheme="majorEastAsia" w:eastAsiaTheme="majorEastAsia" w:hAnsiTheme="majorEastAsia" w:cstheme="minorHAnsi"/>
+          <w:b/>
+          <w:bCs/>
+          <w:sz w:val="20"/>
+          <w:szCs w:val="20"/>
+        </w:rPr>
+        <w:t xml:space="preserve">Remove the first two rows of the </w:t>
+      </w:r>
+      <w:proofErr w:type="spellStart"/>
+      <w:r>
+        <w:rPr>
+          <w:rFonts w:asciiTheme="majorEastAsia" w:eastAsiaTheme="majorEastAsia" w:hAnsiTheme="majorEastAsia" w:cstheme="minorHAnsi"/>
+          <w:b/>
+          <w:bCs/>
+          <w:sz w:val="20"/>
+          <w:szCs w:val="20"/>
+        </w:rPr>
+        <w:t>dataframe</w:t>
+      </w:r>
+      <w:proofErr w:type="spellEnd"/>
+      <w:r>
+        <w:rPr>
+          <w:rFonts w:asciiTheme="majorEastAsia" w:eastAsiaTheme="majorEastAsia" w:hAnsiTheme="majorEastAsia" w:cstheme="minorHAnsi"/>
+          <w:b/>
+          <w:bCs/>
+          <w:sz w:val="20"/>
+          <w:szCs w:val="20"/>
+        </w:rPr>
+        <w:t xml:space="preserve"> as they are not relevant.</w:t>
       </w:r>
     </w:p>
     <w:p>
@@ -1883,234 +2166,200 @@
           <w:color w:val="000000"/>
         </w:rPr>
       </w:pPr>
+      <w:proofErr w:type="spellStart"/>
       <w:r>
         <w:rPr>
           <w:rFonts w:ascii="Arial" w:hAnsi="Arial" w:cs="Arial"/>
           <w:color w:val="000000"/>
         </w:rPr>
-        <w:t>DDD</w:t>
+        <w:t>price_table</w:t>
+      </w:r>
+      <w:proofErr w:type="spellEnd"/>
+      <w:r>
+        <w:rPr>
+          <w:rFonts w:ascii="Arial" w:hAnsi="Arial" w:cs="Arial"/>
+          <w:color w:val="000000"/>
+        </w:rPr>
+        <w:t xml:space="preserve"> = price[2:</w:t>
+      </w:r>
+      <w:proofErr w:type="gramStart"/>
+      <w:r>
+        <w:rPr>
+          <w:rFonts w:ascii="Arial" w:hAnsi="Arial" w:cs="Arial"/>
+          <w:color w:val="000000"/>
+        </w:rPr>
+        <w:t>].copy</w:t>
+      </w:r>
+      <w:proofErr w:type="gramEnd"/>
+      <w:r>
+        <w:rPr>
+          <w:rFonts w:ascii="Arial" w:hAnsi="Arial" w:cs="Arial"/>
+          <w:color w:val="000000"/>
+        </w:rPr>
+        <w:t>()</w:t>
       </w:r>
     </w:p>
     <w:p>
       <w:pPr>
-        <w:rPr>
-          <w:rFonts w:asciiTheme="minorEastAsia" w:hAnsiTheme="minorEastAsia"/>
+        <w:numPr>
+          <w:ilvl w:val="0"/>
+          <w:numId w:val="2"/>
+        </w:numPr>
+        <w:tabs>
+          <w:tab w:val="left" w:pos="1560"/>
+        </w:tabs>
+        <w:spacing w:beforeLines="50" w:before="120" w:afterLines="30" w:after="72" w:line="288" w:lineRule="auto"/>
+        <w:contextualSpacing/>
+        <w:jc w:val="both"/>
+        <w:rPr>
+          <w:rFonts w:ascii="Arial" w:hAnsi="Arial" w:cs="Arial"/>
+          <w:color w:val="000000"/>
         </w:rPr>
       </w:pPr>
       <w:r>
         <w:rPr>
-          <w:rFonts w:asciiTheme="minorEastAsia" w:hAnsiTheme="minorEastAsia"/>
-          <w:noProof/>
-        </w:rPr>
-        <mc:AlternateContent>
-          <mc:Choice Requires="wps">
-            <w:drawing>
-              <wp:anchor distT="0" distB="0" distL="114300" distR="114300" simplePos="0" relativeHeight="251784192" behindDoc="0" locked="0" layoutInCell="1" allowOverlap="1" wp14:anchorId="1D128D94" wp14:editId="4A34B3E0">
-                <wp:simplePos x="0" y="0"/>
-                <wp:positionH relativeFrom="column">
-                  <wp:posOffset>438497</wp:posOffset>
-                </wp:positionH>
-                <wp:positionV relativeFrom="paragraph">
-                  <wp:posOffset>371837</wp:posOffset>
-                </wp:positionV>
-                <wp:extent cx="5054907" cy="763674"/>
-                <wp:effectExtent l="0" t="0" r="0" b="0"/>
-                <wp:wrapNone/>
-                <wp:docPr id="244" name="Rectangle 244"/>
-                <wp:cNvGraphicFramePr/>
-                <a:graphic xmlns:a="http://schemas.openxmlformats.org/drawingml/2006/main">
-                  <a:graphicData uri="http://schemas.microsoft.com/office/word/2010/wordprocessingShape">
-                    <wps:wsp>
-                      <wps:cNvSpPr/>
-                      <wps:spPr>
-                        <a:xfrm>
-                          <a:off x="0" y="0"/>
-                          <a:ext cx="5054907" cy="763674"/>
-                        </a:xfrm>
-                        <a:prstGeom prst="rect">
-                          <a:avLst/>
-                        </a:prstGeom>
-                        <a:solidFill>
-                          <a:srgbClr val="FFFF00"/>
-                        </a:solidFill>
-                        <a:ln>
-                          <a:noFill/>
-                        </a:ln>
-                      </wps:spPr>
-                      <wps:style>
-                        <a:lnRef idx="2">
-                          <a:schemeClr val="accent1">
-                            <a:shade val="50000"/>
-                          </a:schemeClr>
-                        </a:lnRef>
-                        <a:fillRef idx="1">
-                          <a:schemeClr val="accent1"/>
-                        </a:fillRef>
-                        <a:effectRef idx="0">
-                          <a:schemeClr val="accent1"/>
-                        </a:effectRef>
-                        <a:fontRef idx="minor">
-                          <a:schemeClr val="lt1"/>
-                        </a:fontRef>
-                      </wps:style>
-                      <wps:txbx>
-                        <w:txbxContent>
-                          <w:p>
-                            <w:pPr>
-                              <w:jc w:val="center"/>
-                              <w:rPr>
-                                <w:rFonts w:asciiTheme="majorEastAsia" w:eastAsiaTheme="majorEastAsia" w:hAnsiTheme="majorEastAsia"/>
-                                <w:b/>
-                                <w:bCs/>
-                                <w:color w:val="C00000"/>
-                                <w:sz w:val="28"/>
-                                <w:szCs w:val="28"/>
-                              </w:rPr>
-                            </w:pPr>
-                            <w:r>
-                              <w:rPr>
-                                <w:rFonts w:asciiTheme="majorEastAsia" w:eastAsiaTheme="majorEastAsia" w:hAnsiTheme="majorEastAsia"/>
-                                <w:b/>
-                                <w:bCs/>
-                                <w:color w:val="C00000"/>
-                                <w:sz w:val="28"/>
-                                <w:szCs w:val="28"/>
-                              </w:rPr>
-                              <w:t xml:space="preserve">Note : Please add the process of ‘Card Price’ file and Review the transformation process!  </w:t>
-                            </w:r>
-                          </w:p>
-                        </w:txbxContent>
-                      </wps:txbx>
-                      <wps:bodyPr rot="0" spcFirstLastPara="0" vertOverflow="overflow" horzOverflow="overflow" vert="horz" wrap="square" lIns="91440" tIns="45720" rIns="91440" bIns="45720" numCol="1" spcCol="0" rtlCol="0" fromWordArt="0" anchor="ctr" anchorCtr="0" forceAA="0" compatLnSpc="1">
-                        <a:prstTxWarp prst="textNoShape">
-                          <a:avLst/>
-                        </a:prstTxWarp>
-                        <a:noAutofit/>
-                      </wps:bodyPr>
-                    </wps:wsp>
-                  </a:graphicData>
-                </a:graphic>
-              </wp:anchor>
-            </w:drawing>
-          </mc:Choice>
-          <mc:Fallback>
-            <w:pict>
-              <v:rect w14:anchorId="1D128D94" id="Rectangle 244" o:spid="_x0000_s1026" style="position:absolute;margin-left:34.55pt;margin-top:29.3pt;width:398pt;height:60.15pt;z-index:251784192;visibility:visible;mso-wrap-style:square;mso-wrap-distance-left:9pt;mso-wrap-distance-top:0;mso-wrap-distance-right:9pt;mso-wrap-distance-bottom:0;mso-position-horizontal:absolute;mso-position-horizontal-relative:text;mso-position-vertical:absolute;mso-position-vertical-relative:text;v-text-anchor:middle" o:gfxdata="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" fillcolor="yellow" stroked="f" strokeweight="1pt">
-                <v:textbox>
-                  <w:txbxContent>
-                    <w:p>
-                      <w:pPr>
-                        <w:jc w:val="center"/>
-                        <w:rPr>
-                          <w:rFonts w:asciiTheme="majorEastAsia" w:eastAsiaTheme="majorEastAsia" w:hAnsiTheme="majorEastAsia"/>
-                          <w:b/>
-                          <w:bCs/>
-                          <w:color w:val="C00000"/>
-                          <w:sz w:val="28"/>
-                          <w:szCs w:val="28"/>
-                        </w:rPr>
-                      </w:pPr>
-                      <w:r>
-                        <w:rPr>
-                          <w:rFonts w:asciiTheme="majorEastAsia" w:eastAsiaTheme="majorEastAsia" w:hAnsiTheme="majorEastAsia"/>
-                          <w:b/>
-                          <w:bCs/>
-                          <w:color w:val="C00000"/>
-                          <w:sz w:val="28"/>
-                          <w:szCs w:val="28"/>
-                        </w:rPr>
-                        <w:t xml:space="preserve">Note : Please add the process of ‘Card Price’ file and Review the transformation process!  </w:t>
-                      </w:r>
-                    </w:p>
-                  </w:txbxContent>
-                </v:textbox>
-              </v:rect>
-            </w:pict>
-          </mc:Fallback>
-        </mc:AlternateContent>
-      </w:r>
-      <w:r>
-        <w:rPr>
-          <w:noProof/>
-        </w:rPr>
-        <mc:AlternateContent>
-          <mc:Choice Requires="wps">
-            <w:drawing>
-              <wp:anchor distT="0" distB="0" distL="114300" distR="114300" simplePos="0" relativeHeight="251771904" behindDoc="0" locked="0" layoutInCell="1" allowOverlap="1" wp14:anchorId="799A2806" wp14:editId="3559B0D1">
-                <wp:simplePos x="0" y="0"/>
-                <wp:positionH relativeFrom="column">
-                  <wp:posOffset>0</wp:posOffset>
-                </wp:positionH>
-                <wp:positionV relativeFrom="paragraph">
-                  <wp:posOffset>6985</wp:posOffset>
-                </wp:positionV>
-                <wp:extent cx="647065" cy="7825105"/>
-                <wp:effectExtent l="0" t="7620" r="0" b="0"/>
-                <wp:wrapNone/>
-                <wp:docPr id="239" name="직사각형 1"/>
-                <wp:cNvGraphicFramePr/>
-                <a:graphic xmlns:a="http://schemas.openxmlformats.org/drawingml/2006/main">
-                  <a:graphicData uri="http://schemas.microsoft.com/office/word/2010/wordprocessingShape">
-                    <wps:wsp>
-                      <wps:cNvSpPr/>
-                      <wps:spPr>
-                        <a:xfrm rot="5400000">
-                          <a:off x="0" y="0"/>
-                          <a:ext cx="647065" cy="7825105"/>
-                        </a:xfrm>
-                        <a:prstGeom prst="rect">
-                          <a:avLst/>
-                        </a:prstGeom>
-                        <a:solidFill>
-                          <a:sysClr val="window" lastClr="FFFFFF">
-                            <a:lumMod val="65000"/>
-                            <a:alpha val="26000"/>
-                          </a:sysClr>
-                        </a:solidFill>
-                        <a:ln w="12700" cap="flat" cmpd="sng" algn="ctr">
-                          <a:noFill/>
-                          <a:prstDash val="solid"/>
-                          <a:miter lim="800000"/>
-                        </a:ln>
-                        <a:effectLst/>
-                      </wps:spPr>
-                      <wps:bodyPr rtlCol="0" anchor="ctr"/>
-                    </wps:wsp>
-                  </a:graphicData>
-                </a:graphic>
-                <wp14:sizeRelH relativeFrom="margin">
-                  <wp14:pctWidth>0</wp14:pctWidth>
-                </wp14:sizeRelH>
-                <wp14:sizeRelV relativeFrom="margin">
-                  <wp14:pctHeight>0</wp14:pctHeight>
-                </wp14:sizeRelV>
-              </wp:anchor>
-            </w:drawing>
-          </mc:Choice>
-          <mc:Fallback>
-            <w:pict>
-              <v:rect w14:anchorId="498EB277" id="직사각형 1" o:spid="_x0000_s1026" style="position:absolute;margin-left:0;margin-top:.55pt;width:50.95pt;height:616.15pt;rotation:90;z-index:251771904;visibility:visible;mso-wrap-style:square;mso-width-percent:0;mso-height-percent:0;mso-wrap-distance-left:9pt;mso-wrap-distance-top:0;mso-wrap-distance-right:9pt;mso-wrap-distance-bottom:0;mso-position-horizontal:absolute;mso-position-horizontal-relative:text;mso-position-vertical:absolute;mso-position-vertical-relative:text;mso-width-percent:0;mso-height-percent:0;mso-width-relative:margin;mso-height-relative:margin;v-text-anchor:middle" o:gfxdata="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" fillcolor="#a6a6a6" stroked="f" strokeweight="1pt">
-                <v:fill opacity="16962f"/>
-              </v:rect>
-            </w:pict>
-          </mc:Fallback>
-        </mc:AlternateContent>
-      </w:r>
-      <w:r>
-        <w:rPr>
-          <w:rFonts w:asciiTheme="minorEastAsia" w:hAnsiTheme="minorEastAsia"/>
-        </w:rPr>
-        <w:br w:type="page"/>
+          <w:rFonts w:ascii="Arial" w:hAnsi="Arial" w:cs="Arial"/>
+          <w:color w:val="000000"/>
+        </w:rPr>
+        <w:t xml:space="preserve">df = </w:t>
+      </w:r>
+      <w:proofErr w:type="spellStart"/>
+      <w:proofErr w:type="gramStart"/>
+      <w:r>
+        <w:rPr>
+          <w:rFonts w:ascii="Arial" w:hAnsi="Arial" w:cs="Arial"/>
+          <w:color w:val="000000"/>
+        </w:rPr>
+        <w:t>pd.DataFrame</w:t>
+      </w:r>
+      <w:proofErr w:type="spellEnd"/>
+      <w:proofErr w:type="gramEnd"/>
+      <w:r>
+        <w:rPr>
+          <w:rFonts w:ascii="Arial" w:hAnsi="Arial" w:cs="Arial"/>
+          <w:color w:val="000000"/>
+        </w:rPr>
+        <w:t>(</w:t>
+      </w:r>
+      <w:proofErr w:type="spellStart"/>
+      <w:r>
+        <w:rPr>
+          <w:rFonts w:ascii="Arial" w:hAnsi="Arial" w:cs="Arial"/>
+          <w:color w:val="000000"/>
+        </w:rPr>
+        <w:t>price_table</w:t>
+      </w:r>
+      <w:proofErr w:type="spellEnd"/>
+      <w:r>
+        <w:rPr>
+          <w:rFonts w:ascii="Arial" w:hAnsi="Arial" w:cs="Arial"/>
+          <w:color w:val="000000"/>
+        </w:rPr>
+        <w:t>[0])</w:t>
       </w:r>
     </w:p>
     <w:p>
       <w:pPr>
-        <w:spacing w:beforeLines="50" w:before="120" w:afterLines="30" w:after="72" w:line="160" w:lineRule="exact"/>
+        <w:numPr>
+          <w:ilvl w:val="0"/>
+          <w:numId w:val="1"/>
+        </w:numPr>
+        <w:tabs>
+          <w:tab w:val="left" w:pos="1560"/>
+        </w:tabs>
+        <w:spacing w:beforeLines="50" w:before="120" w:afterLines="30" w:after="72" w:line="288" w:lineRule="auto"/>
+        <w:ind w:left="806" w:firstLine="470"/>
         <w:jc w:val="both"/>
         <w:rPr>
+          <w:b/>
+          <w:bCs/>
+          <w:sz w:val="20"/>
+          <w:szCs w:val="20"/>
+        </w:rPr>
+      </w:pPr>
+      <w:r>
+        <w:rPr>
+          <w:b/>
+          <w:bCs/>
+          <w:sz w:val="20"/>
+          <w:szCs w:val="20"/>
+        </w:rPr>
+        <w:t>(6) Select columns that are relevant and set ID.</w:t>
+      </w:r>
+    </w:p>
+    <w:p>
+      <w:pPr>
+        <w:numPr>
+          <w:ilvl w:val="0"/>
+          <w:numId w:val="2"/>
+        </w:numPr>
+        <w:tabs>
+          <w:tab w:val="left" w:pos="1560"/>
+        </w:tabs>
+        <w:spacing w:beforeLines="50" w:before="120" w:afterLines="30" w:after="72" w:line="288" w:lineRule="auto"/>
+        <w:contextualSpacing/>
+        <w:jc w:val="both"/>
+        <w:rPr>
+          <w:rFonts w:ascii="Arial" w:hAnsi="Arial" w:cs="Arial"/>
+          <w:color w:val="000000"/>
+        </w:rPr>
+      </w:pPr>
+      <w:proofErr w:type="spellStart"/>
+      <w:r>
+        <w:rPr>
+          <w:rFonts w:ascii="Arial" w:hAnsi="Arial" w:cs="Arial"/>
+          <w:color w:val="000000"/>
+        </w:rPr>
+        <w:t>clean_price_df</w:t>
+      </w:r>
+      <w:proofErr w:type="spellEnd"/>
+      <w:r>
+        <w:rPr>
+          <w:rFonts w:ascii="Arial" w:hAnsi="Arial" w:cs="Arial"/>
+          <w:color w:val="000000"/>
+        </w:rPr>
+        <w:t xml:space="preserve"> = </w:t>
+      </w:r>
+      <w:proofErr w:type="gramStart"/>
+      <w:r>
+        <w:rPr>
+          <w:rFonts w:ascii="Arial" w:hAnsi="Arial" w:cs="Arial"/>
+          <w:color w:val="000000"/>
+        </w:rPr>
+        <w:t>df[</w:t>
+      </w:r>
+      <w:proofErr w:type="gramEnd"/>
+      <w:r>
+        <w:rPr>
+          <w:rFonts w:ascii="Arial" w:hAnsi="Arial" w:cs="Arial"/>
+          <w:color w:val="000000"/>
+        </w:rPr>
+        <w:t>['Card', 'Price']]</w:t>
+      </w:r>
+    </w:p>
+    <w:p>
+      <w:pPr>
+        <w:numPr>
+          <w:ilvl w:val="0"/>
+          <w:numId w:val="2"/>
+        </w:numPr>
+        <w:tabs>
+          <w:tab w:val="left" w:pos="1560"/>
+        </w:tabs>
+        <w:spacing w:beforeLines="50" w:before="120" w:afterLines="30" w:after="72" w:line="288" w:lineRule="auto"/>
+        <w:contextualSpacing/>
+        <w:jc w:val="both"/>
+        <w:rPr>
           <w:rFonts w:asciiTheme="minorEastAsia" w:hAnsiTheme="minorEastAsia"/>
         </w:rPr>
       </w:pPr>
+      <w:r>
+        <w:rPr>
+          <w:rFonts w:ascii="Arial" w:hAnsi="Arial" w:cs="Arial"/>
+          <w:color w:val="000000"/>
+        </w:rPr>
+        <w:t>clean_price_df.index.name = 'id'</w:t>
+      </w:r>
       <w:r>
         <w:rPr>
           <w:rFonts w:ascii="Arial" w:hAnsi="Arial" w:cs="Arial"/>
@@ -2119,7 +2368,6 @@
           <w:sz w:val="32"/>
           <w:szCs w:val="32"/>
         </w:rPr>
-        <w:lastRenderedPageBreak/>
         <mc:AlternateContent>
           <mc:Choice Requires="wpg">
             <w:drawing>
@@ -2246,6 +2494,7 @@
           <w:sz w:val="32"/>
           <w:szCs w:val="32"/>
         </w:rPr>
+        <w:lastRenderedPageBreak/>
         <w:t xml:space="preserve">ETL Project </w:t>
       </w:r>
       <w:r>
@@ -2256,18 +2505,10 @@
           <w:sz w:val="28"/>
           <w:szCs w:val="28"/>
         </w:rPr>
-        <w:t>(</w:t>
-      </w:r>
-      <w:r>
-        <w:rPr>
-          <w:rFonts w:ascii="Arial" w:hAnsi="Arial" w:cs="Arial"/>
-          <w:bCs/>
-          <w:color w:val="C00000"/>
-          <w:sz w:val="28"/>
-          <w:szCs w:val="28"/>
-        </w:rPr>
-        <w:t>2/2)</w:t>
-      </w:r>
+        <w:t>(2/2)</w:t>
+      </w:r>
+      <w:bookmarkStart w:id="2" w:name="_GoBack"/>
+      <w:bookmarkEnd w:id="2"/>
     </w:p>
     <w:p>
       <w:pPr>
@@ -2381,7 +2622,7 @@
         <w:snapToGrid w:val="0"/>
         <w:spacing w:beforeLines="30" w:before="72" w:afterLines="30" w:after="72" w:line="240" w:lineRule="auto"/>
         <w:rPr>
-          <w:rFonts w:ascii="Arial" w:eastAsia="바탕" w:hAnsi="Arial" w:cs="Arial"/>
+          <w:rFonts w:ascii="Arial" w:eastAsia="Batang" w:hAnsi="Arial" w:cs="Arial"/>
           <w:color w:val="1F3864" w:themeColor="accent1" w:themeShade="80"/>
           <w:sz w:val="23"/>
           <w:szCs w:val="23"/>
@@ -2389,29 +2630,18 @@
       </w:pPr>
       <w:r>
         <w:rPr>
-          <w:rFonts w:ascii="Arial" w:eastAsia="바탕" w:hAnsi="Arial" w:cs="Arial"/>
+          <w:rFonts w:ascii="Arial" w:eastAsia="Batang" w:hAnsi="Arial" w:cs="Arial"/>
           <w:b/>
           <w:bCs/>
           <w:color w:val="C00000"/>
           <w:sz w:val="32"/>
           <w:szCs w:val="32"/>
         </w:rPr>
-        <w:t xml:space="preserve">             </w:t>
-      </w:r>
-      <w:r>
-        <w:rPr>
-          <w:rFonts w:ascii="Arial" w:eastAsia="바탕" w:hAnsi="Arial" w:cs="Arial"/>
-          <w:b/>
-          <w:bCs/>
-          <w:color w:val="C00000"/>
-          <w:sz w:val="32"/>
-          <w:szCs w:val="32"/>
-        </w:rPr>
-        <w:t>L</w:t>
-      </w:r>
-      <w:r>
-        <w:rPr>
-          <w:rFonts w:ascii="Arial" w:eastAsia="바탕" w:hAnsi="Arial" w:cs="Arial"/>
+        <w:t xml:space="preserve">             L</w:t>
+      </w:r>
+      <w:r>
+        <w:rPr>
+          <w:rFonts w:ascii="Arial" w:eastAsia="Batang" w:hAnsi="Arial" w:cs="Arial"/>
           <w:b/>
           <w:bCs/>
           <w:color w:val="1F3864" w:themeColor="accent1" w:themeShade="80"/>
@@ -2420,9 +2650,10 @@
         </w:rPr>
         <w:t>OAD</w:t>
       </w:r>
-      <w:r>
-        <w:rPr>
-          <w:rFonts w:ascii="Arial" w:eastAsia="바탕" w:hAnsi="Arial" w:cs="Arial"/>
+      <w:proofErr w:type="gramStart"/>
+      <w:r>
+        <w:rPr>
+          <w:rFonts w:ascii="Arial" w:eastAsia="Batang" w:hAnsi="Arial" w:cs="Arial"/>
           <w:b/>
           <w:bCs/>
           <w:color w:val="1F3864" w:themeColor="accent1" w:themeShade="80"/>
@@ -2433,7 +2664,7 @@
       </w:r>
       <w:r>
         <w:rPr>
-          <w:rFonts w:ascii="Arial" w:eastAsia="바탕" w:hAnsi="Arial" w:cs="Arial"/>
+          <w:rFonts w:ascii="Arial" w:eastAsia="Batang" w:hAnsi="Arial" w:cs="Arial"/>
           <w:b/>
           <w:bCs/>
           <w:color w:val="1F3864" w:themeColor="accent1" w:themeShade="80"/>
@@ -2444,16 +2675,17 @@
       </w:r>
       <w:r>
         <w:rPr>
-          <w:rFonts w:ascii="Arial" w:eastAsia="바탕" w:hAnsi="Arial" w:cs="Arial"/>
+          <w:rFonts w:ascii="Arial" w:eastAsia="Batang" w:hAnsi="Arial" w:cs="Arial"/>
           <w:color w:val="1F3864" w:themeColor="accent1" w:themeShade="80"/>
           <w:sz w:val="23"/>
           <w:szCs w:val="23"/>
         </w:rPr>
         <w:t>(</w:t>
       </w:r>
-      <w:r>
-        <w:rPr>
-          <w:rFonts w:ascii="Arial" w:eastAsia="바탕" w:hAnsi="Arial" w:cs="Arial"/>
+      <w:proofErr w:type="gramEnd"/>
+      <w:r>
+        <w:rPr>
+          <w:rFonts w:ascii="Arial" w:eastAsia="Batang" w:hAnsi="Arial" w:cs="Arial"/>
           <w:color w:val="1F3864" w:themeColor="accent1" w:themeShade="80"/>
           <w:sz w:val="23"/>
           <w:szCs w:val="23"/>
@@ -9323,14 +9555,28 @@
         <w:rPr>
           <w:rFonts w:ascii="Arial" w:hAnsi="Arial" w:cs="Arial"/>
         </w:rPr>
-        <w:t>clean_mtg_df.to_sql</w:t>
+        <w:t>clean_mtg_df.to_</w:t>
+      </w:r>
+      <w:proofErr w:type="gramStart"/>
+      <w:r>
+        <w:rPr>
+          <w:rFonts w:ascii="Arial" w:hAnsi="Arial" w:cs="Arial"/>
+        </w:rPr>
+        <w:t>sql</w:t>
       </w:r>
       <w:proofErr w:type="spellEnd"/>
       <w:r>
         <w:rPr>
           <w:rFonts w:ascii="Arial" w:hAnsi="Arial" w:cs="Arial"/>
         </w:rPr>
-        <w:t>('</w:t>
+        <w:t>(</w:t>
+      </w:r>
+      <w:proofErr w:type="gramEnd"/>
+      <w:r>
+        <w:rPr>
+          <w:rFonts w:ascii="Arial" w:hAnsi="Arial" w:cs="Arial"/>
+        </w:rPr>
+        <w:t>'</w:t>
       </w:r>
       <w:proofErr w:type="spellStart"/>
       <w:r>
@@ -9382,14 +9628,28 @@
         <w:rPr>
           <w:rFonts w:ascii="Arial" w:hAnsi="Arial" w:cs="Arial"/>
         </w:rPr>
-        <w:t>clean_price_df.to_sql</w:t>
+        <w:t>clean_price_df.to_</w:t>
+      </w:r>
+      <w:proofErr w:type="gramStart"/>
+      <w:r>
+        <w:rPr>
+          <w:rFonts w:ascii="Arial" w:hAnsi="Arial" w:cs="Arial"/>
+        </w:rPr>
+        <w:t>sql</w:t>
       </w:r>
       <w:proofErr w:type="spellEnd"/>
       <w:r>
         <w:rPr>
           <w:rFonts w:ascii="Arial" w:hAnsi="Arial" w:cs="Arial"/>
         </w:rPr>
-        <w:t>('</w:t>
+        <w:t>(</w:t>
+      </w:r>
+      <w:proofErr w:type="gramEnd"/>
+      <w:r>
+        <w:rPr>
+          <w:rFonts w:ascii="Arial" w:hAnsi="Arial" w:cs="Arial"/>
+        </w:rPr>
+        <w:t>'</w:t>
       </w:r>
       <w:proofErr w:type="spellStart"/>
       <w:r>
@@ -9525,6 +9785,7 @@
                                 <w:szCs w:val="28"/>
                               </w:rPr>
                             </w:pPr>
+                            <w:proofErr w:type="gramStart"/>
                             <w:r>
                               <w:rPr>
                                 <w:rFonts w:asciiTheme="majorEastAsia" w:eastAsiaTheme="majorEastAsia" w:hAnsiTheme="majorEastAsia"/>
@@ -9534,7 +9795,19 @@
                                 <w:sz w:val="28"/>
                                 <w:szCs w:val="28"/>
                               </w:rPr>
-                              <w:t xml:space="preserve">Note : Please add the </w:t>
+                              <w:t>Note :</w:t>
+                            </w:r>
+                            <w:proofErr w:type="gramEnd"/>
+                            <w:r>
+                              <w:rPr>
+                                <w:rFonts w:asciiTheme="majorEastAsia" w:eastAsiaTheme="majorEastAsia" w:hAnsiTheme="majorEastAsia"/>
+                                <w:b/>
+                                <w:bCs/>
+                                <w:color w:val="C00000"/>
+                                <w:sz w:val="28"/>
+                                <w:szCs w:val="28"/>
+                              </w:rPr>
+                              <w:t xml:space="preserve"> Please add the </w:t>
                             </w:r>
                             <w:r>
                               <w:rPr>
@@ -9674,7 +9947,7 @@
           </mc:Choice>
           <mc:Fallback>
             <w:pict>
-              <v:rect w14:anchorId="46932EDD" id="Rectangle 238" o:spid="_x0000_s1027" style="position:absolute;margin-left:28.3pt;margin-top:26.15pt;width:398pt;height:252.4pt;z-index:251767808;visibility:visible;mso-wrap-style:square;mso-height-percent:0;mso-wrap-distance-left:9pt;mso-wrap-distance-top:0;mso-wrap-distance-right:9pt;mso-wrap-distance-bottom:0;mso-position-horizontal:absolute;mso-position-horizontal-relative:text;mso-position-vertical:absolute;mso-position-vertical-relative:text;mso-height-percent:0;mso-height-relative:margin;v-text-anchor:middle" o:gfxdata="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" fillcolor="yellow" stroked="f" strokeweight="1pt">
+              <v:rect w14:anchorId="46932EDD" id="Rectangle 238" o:spid="_x0000_s1026" style="position:absolute;margin-left:28.3pt;margin-top:26.15pt;width:398pt;height:252.4pt;z-index:251767808;visibility:visible;mso-wrap-style:square;mso-height-percent:0;mso-wrap-distance-left:9pt;mso-wrap-distance-top:0;mso-wrap-distance-right:9pt;mso-wrap-distance-bottom:0;mso-position-horizontal:absolute;mso-position-horizontal-relative:text;mso-position-vertical:absolute;mso-position-vertical-relative:text;mso-height-percent:0;mso-height-relative:margin;v-text-anchor:middle" o:gfxdata="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" fillcolor="yellow" stroked="f" strokeweight="1pt">
                 <v:textbox>
                   <w:txbxContent>
                     <w:p>
@@ -9689,6 +9962,7 @@
                           <w:szCs w:val="28"/>
                         </w:rPr>
                       </w:pPr>
+                      <w:proofErr w:type="gramStart"/>
                       <w:r>
                         <w:rPr>
                           <w:rFonts w:asciiTheme="majorEastAsia" w:eastAsiaTheme="majorEastAsia" w:hAnsiTheme="majorEastAsia"/>
@@ -9698,7 +9972,19 @@
                           <w:sz w:val="28"/>
                           <w:szCs w:val="28"/>
                         </w:rPr>
-                        <w:t xml:space="preserve">Note : Please add the </w:t>
+                        <w:t>Note :</w:t>
+                      </w:r>
+                      <w:proofErr w:type="gramEnd"/>
+                      <w:r>
+                        <w:rPr>
+                          <w:rFonts w:asciiTheme="majorEastAsia" w:eastAsiaTheme="majorEastAsia" w:hAnsiTheme="majorEastAsia"/>
+                          <w:b/>
+                          <w:bCs/>
+                          <w:color w:val="C00000"/>
+                          <w:sz w:val="28"/>
+                          <w:szCs w:val="28"/>
+                        </w:rPr>
+                        <w:t xml:space="preserve"> Please add the </w:t>
                       </w:r>
                       <w:r>
                         <w:rPr>
@@ -9833,8 +10119,6 @@
           <w:rFonts w:asciiTheme="minorEastAsia" w:hAnsiTheme="minorEastAsia"/>
         </w:rPr>
       </w:pPr>
-      <w:bookmarkStart w:id="2" w:name="_GoBack"/>
-      <w:bookmarkEnd w:id="2"/>
       <w:r>
         <w:rPr>
           <w:noProof/>
@@ -10275,7 +10559,7 @@
       </w:pPr>
     </w:pPrDefault>
   </w:docDefaults>
-  <w:latentStyles w:defLockedState="0" w:defUIPriority="99" w:defSemiHidden="0" w:defUnhideWhenUsed="0" w:defQFormat="0" w:count="376">
+  <w:latentStyles w:defLockedState="0" w:defUIPriority="99" w:defSemiHidden="0" w:defUnhideWhenUsed="0" w:defQFormat="0" w:count="377">
     <w:lsdException w:name="Normal" w:uiPriority="0" w:qFormat="1"/>
     <w:lsdException w:name="heading 1" w:uiPriority="9" w:qFormat="1"/>
     <w:lsdException w:name="heading 2" w:semiHidden="1" w:uiPriority="9" w:unhideWhenUsed="1" w:qFormat="1"/>
@@ -10381,7 +10665,6 @@
     <w:lsdException w:name="HTML Sample" w:semiHidden="1" w:unhideWhenUsed="1"/>
     <w:lsdException w:name="HTML Typewriter" w:semiHidden="1" w:unhideWhenUsed="1"/>
     <w:lsdException w:name="HTML Variable" w:semiHidden="1" w:unhideWhenUsed="1"/>
-    <w:lsdException w:name="Normal Table" w:semiHidden="1" w:unhideWhenUsed="1"/>
     <w:lsdException w:name="annotation subject" w:semiHidden="1" w:unhideWhenUsed="1"/>
     <w:lsdException w:name="No List" w:semiHidden="1" w:unhideWhenUsed="1"/>
     <w:lsdException w:name="Outline List 1" w:semiHidden="1" w:unhideWhenUsed="1"/>
@@ -10428,10 +10711,8 @@
     <w:lsdException w:name="Table Subtle 2" w:semiHidden="1" w:unhideWhenUsed="1"/>
     <w:lsdException w:name="Table Web 1" w:semiHidden="1" w:unhideWhenUsed="1"/>
     <w:lsdException w:name="Table Web 2" w:semiHidden="1" w:unhideWhenUsed="1"/>
-    <w:lsdException w:name="Table Web 3" w:semiHidden="1" w:unhideWhenUsed="1"/>
     <w:lsdException w:name="Balloon Text" w:semiHidden="1" w:unhideWhenUsed="1"/>
     <w:lsdException w:name="Table Grid" w:uiPriority="0"/>
-    <w:lsdException w:name="Table Theme" w:semiHidden="1" w:unhideWhenUsed="1"/>
     <w:lsdException w:name="Placeholder Text" w:semiHidden="1"/>
     <w:lsdException w:name="No Spacing" w:uiPriority="1" w:qFormat="1"/>
     <w:lsdException w:name="Light Shading" w:uiPriority="60"/>
@@ -10652,6 +10933,7 @@
     <w:lsdException w:name="Hashtag" w:semiHidden="1" w:unhideWhenUsed="1"/>
     <w:lsdException w:name="Unresolved Mention" w:semiHidden="1" w:unhideWhenUsed="1"/>
     <w:lsdException w:name="Smart Link" w:semiHidden="1" w:unhideWhenUsed="1"/>
+    <w:lsdException w:name="Smart Link Error" w:semiHidden="1" w:unhideWhenUsed="1"/>
   </w:latentStyles>
   <w:style w:type="paragraph" w:default="1" w:styleId="Normal">
     <w:name w:val="Normal"/>
@@ -10660,6 +10942,7 @@
   <w:style w:type="character" w:default="1" w:styleId="DefaultParagraphFont">
     <w:name w:val="Default Paragraph Font"/>
     <w:uiPriority w:val="1"/>
+    <w:semiHidden/>
     <w:unhideWhenUsed/>
   </w:style>
   <w:style w:type="table" w:default="1" w:styleId="TableNormal">
@@ -10697,7 +10980,7 @@
       <w:spacing w:after="0" w:line="240" w:lineRule="auto"/>
     </w:pPr>
     <w:rPr>
-      <w:rFonts w:ascii="Times New Roman" w:eastAsia="바탕" w:hAnsi="Times New Roman" w:cs="Times New Roman"/>
+      <w:rFonts w:ascii="Times New Roman" w:eastAsia="Batang" w:hAnsi="Times New Roman" w:cs="Times New Roman"/>
       <w:sz w:val="20"/>
       <w:szCs w:val="20"/>
     </w:rPr>
@@ -10708,7 +10991,7 @@
     <w:link w:val="Header"/>
     <w:rsid w:val="00587BF4"/>
     <w:rPr>
-      <w:rFonts w:ascii="Times New Roman" w:eastAsia="바탕" w:hAnsi="Times New Roman" w:cs="Times New Roman"/>
+      <w:rFonts w:ascii="Times New Roman" w:eastAsia="Batang" w:hAnsi="Times New Roman" w:cs="Times New Roman"/>
       <w:sz w:val="20"/>
       <w:szCs w:val="20"/>
     </w:rPr>
@@ -10721,7 +11004,7 @@
       <w:spacing w:after="0" w:line="240" w:lineRule="auto"/>
     </w:pPr>
     <w:rPr>
-      <w:rFonts w:ascii="Times New Roman" w:eastAsia="바탕" w:hAnsi="Times New Roman" w:cs="Times New Roman"/>
+      <w:rFonts w:ascii="Times New Roman" w:eastAsia="Batang" w:hAnsi="Times New Roman" w:cs="Times New Roman"/>
       <w:sz w:val="20"/>
       <w:szCs w:val="20"/>
     </w:rPr>

</xml_diff>

<commit_message>
added screenshots to the word doc
</commit_message>
<xml_diff>
--- a/ETL PJ Report - SHJ Draft 20190824.docx
+++ b/ETL PJ Report - SHJ Draft 20190824.docx
@@ -2507,8 +2507,6 @@
         </w:rPr>
         <w:t>(2/2)</w:t>
       </w:r>
-      <w:bookmarkStart w:id="2" w:name="_GoBack"/>
-      <w:bookmarkEnd w:id="2"/>
     </w:p>
     <w:p>
       <w:pPr>
@@ -9715,11 +9713,260 @@
           <w:rFonts w:asciiTheme="minorEastAsia" w:hAnsiTheme="minorEastAsia"/>
         </w:rPr>
       </w:pPr>
+      <w:proofErr w:type="spellStart"/>
+      <w:r>
+        <w:rPr>
+          <w:rFonts w:asciiTheme="minorEastAsia" w:hAnsiTheme="minorEastAsia"/>
+        </w:rPr>
+        <w:t>Cardinfo</w:t>
+      </w:r>
+      <w:proofErr w:type="spellEnd"/>
+      <w:r>
+        <w:rPr>
+          <w:rFonts w:asciiTheme="minorEastAsia" w:hAnsiTheme="minorEastAsia"/>
+        </w:rPr>
+        <w:t xml:space="preserve"> table</w:t>
+      </w:r>
+    </w:p>
+    <w:p>
+      <w:pPr>
+        <w:rPr>
+          <w:rFonts w:asciiTheme="minorEastAsia" w:hAnsiTheme="minorEastAsia"/>
+        </w:rPr>
+      </w:pPr>
       <w:r>
         <w:rPr>
           <w:rFonts w:asciiTheme="minorEastAsia" w:hAnsiTheme="minorEastAsia"/>
           <w:noProof/>
         </w:rPr>
+        <w:drawing>
+          <wp:inline distT="0" distB="0" distL="0" distR="0" wp14:anchorId="01F69311" wp14:editId="3F86E586">
+            <wp:extent cx="4512733" cy="3361055"/>
+            <wp:effectExtent l="0" t="0" r="0" b="4445"/>
+            <wp:docPr id="3" name="Picture 3"/>
+            <wp:cNvGraphicFramePr>
+              <a:graphicFrameLocks xmlns:a="http://schemas.openxmlformats.org/drawingml/2006/main" noChangeAspect="1"/>
+            </wp:cNvGraphicFramePr>
+            <a:graphic xmlns:a="http://schemas.openxmlformats.org/drawingml/2006/main">
+              <a:graphicData uri="http://schemas.openxmlformats.org/drawingml/2006/picture">
+                <pic:pic xmlns:pic="http://schemas.openxmlformats.org/drawingml/2006/picture">
+                  <pic:nvPicPr>
+                    <pic:cNvPr id="3" name="cardinfo_table.png"/>
+                    <pic:cNvPicPr/>
+                  </pic:nvPicPr>
+                  <pic:blipFill rotWithShape="1">
+                    <a:blip r:embed="rId10" cstate="print">
+                      <a:extLst>
+                        <a:ext uri="{28A0092B-C50C-407E-A947-70E740481C1C}">
+                          <a14:useLocalDpi xmlns:a14="http://schemas.microsoft.com/office/drawing/2010/main" val="0"/>
+                        </a:ext>
+                      </a:extLst>
+                    </a:blip>
+                    <a:srcRect l="24871" t="21204" r="4613" b="7448"/>
+                    <a:stretch/>
+                  </pic:blipFill>
+                  <pic:spPr bwMode="auto">
+                    <a:xfrm>
+                      <a:off x="0" y="0"/>
+                      <a:ext cx="4513643" cy="3361733"/>
+                    </a:xfrm>
+                    <a:prstGeom prst="rect">
+                      <a:avLst/>
+                    </a:prstGeom>
+                    <a:ln>
+                      <a:noFill/>
+                    </a:ln>
+                    <a:extLst>
+                      <a:ext uri="{53640926-AAD7-44D8-BBD7-CCE9431645EC}">
+                        <a14:shadowObscured xmlns:a14="http://schemas.microsoft.com/office/drawing/2010/main"/>
+                      </a:ext>
+                    </a:extLst>
+                  </pic:spPr>
+                </pic:pic>
+              </a:graphicData>
+            </a:graphic>
+          </wp:inline>
+        </w:drawing>
+      </w:r>
+    </w:p>
+    <w:p>
+      <w:pPr>
+        <w:rPr>
+          <w:rFonts w:asciiTheme="minorEastAsia" w:hAnsiTheme="minorEastAsia"/>
+        </w:rPr>
+      </w:pPr>
+      <w:proofErr w:type="spellStart"/>
+      <w:r>
+        <w:rPr>
+          <w:rFonts w:asciiTheme="minorEastAsia" w:hAnsiTheme="minorEastAsia"/>
+        </w:rPr>
+        <w:lastRenderedPageBreak/>
+        <w:t>Priceinfo</w:t>
+      </w:r>
+      <w:proofErr w:type="spellEnd"/>
+      <w:r>
+        <w:rPr>
+          <w:rFonts w:asciiTheme="minorEastAsia" w:hAnsiTheme="minorEastAsia"/>
+        </w:rPr>
+        <w:t xml:space="preserve"> table</w:t>
+      </w:r>
+    </w:p>
+    <w:p>
+      <w:pPr>
+        <w:rPr>
+          <w:rFonts w:asciiTheme="minorEastAsia" w:hAnsiTheme="minorEastAsia"/>
+        </w:rPr>
+      </w:pPr>
+      <w:r>
+        <w:rPr>
+          <w:rFonts w:asciiTheme="minorEastAsia" w:hAnsiTheme="minorEastAsia"/>
+          <w:noProof/>
+        </w:rPr>
+        <w:drawing>
+          <wp:inline distT="0" distB="0" distL="0" distR="0" wp14:anchorId="1003C0A4" wp14:editId="7B020DB8">
+            <wp:extent cx="4495800" cy="3369310"/>
+            <wp:effectExtent l="0" t="0" r="0" b="0"/>
+            <wp:docPr id="6" name="Picture 6"/>
+            <wp:cNvGraphicFramePr>
+              <a:graphicFrameLocks xmlns:a="http://schemas.openxmlformats.org/drawingml/2006/main" noChangeAspect="1"/>
+            </wp:cNvGraphicFramePr>
+            <a:graphic xmlns:a="http://schemas.openxmlformats.org/drawingml/2006/main">
+              <a:graphicData uri="http://schemas.openxmlformats.org/drawingml/2006/picture">
+                <pic:pic xmlns:pic="http://schemas.openxmlformats.org/drawingml/2006/picture">
+                  <pic:nvPicPr>
+                    <pic:cNvPr id="6" name="priceinfo_table.png"/>
+                    <pic:cNvPicPr/>
+                  </pic:nvPicPr>
+                  <pic:blipFill rotWithShape="1">
+                    <a:blip r:embed="rId11" cstate="print">
+                      <a:extLst>
+                        <a:ext uri="{28A0092B-C50C-407E-A947-70E740481C1C}">
+                          <a14:useLocalDpi xmlns:a14="http://schemas.microsoft.com/office/drawing/2010/main" val="0"/>
+                        </a:ext>
+                      </a:extLst>
+                    </a:blip>
+                    <a:srcRect l="25132" t="21025" r="4615" b="7451"/>
+                    <a:stretch/>
+                  </pic:blipFill>
+                  <pic:spPr bwMode="auto">
+                    <a:xfrm>
+                      <a:off x="0" y="0"/>
+                      <a:ext cx="4496761" cy="3370030"/>
+                    </a:xfrm>
+                    <a:prstGeom prst="rect">
+                      <a:avLst/>
+                    </a:prstGeom>
+                    <a:ln>
+                      <a:noFill/>
+                    </a:ln>
+                    <a:extLst>
+                      <a:ext uri="{53640926-AAD7-44D8-BBD7-CCE9431645EC}">
+                        <a14:shadowObscured xmlns:a14="http://schemas.microsoft.com/office/drawing/2010/main"/>
+                      </a:ext>
+                    </a:extLst>
+                  </pic:spPr>
+                </pic:pic>
+              </a:graphicData>
+            </a:graphic>
+          </wp:inline>
+        </w:drawing>
+      </w:r>
+    </w:p>
+    <w:p>
+      <w:pPr>
+        <w:rPr>
+          <w:rFonts w:asciiTheme="minorEastAsia" w:hAnsiTheme="minorEastAsia"/>
+        </w:rPr>
+      </w:pPr>
+    </w:p>
+    <w:p>
+      <w:pPr>
+        <w:rPr>
+          <w:rFonts w:asciiTheme="minorEastAsia" w:hAnsiTheme="minorEastAsia"/>
+        </w:rPr>
+      </w:pPr>
+      <w:r>
+        <w:rPr>
+          <w:rFonts w:asciiTheme="minorEastAsia" w:hAnsiTheme="minorEastAsia"/>
+        </w:rPr>
+        <w:t>Joining Query</w:t>
+      </w:r>
+    </w:p>
+    <w:p>
+      <w:pPr>
+        <w:rPr>
+          <w:rFonts w:asciiTheme="minorEastAsia" w:hAnsiTheme="minorEastAsia"/>
+        </w:rPr>
+      </w:pPr>
+      <w:bookmarkStart w:id="2" w:name="_GoBack"/>
+      <w:bookmarkEnd w:id="2"/>
+      <w:r>
+        <w:rPr>
+          <w:rFonts w:asciiTheme="minorEastAsia" w:hAnsiTheme="minorEastAsia"/>
+          <w:noProof/>
+        </w:rPr>
+        <w:drawing>
+          <wp:inline distT="0" distB="0" distL="0" distR="0" wp14:anchorId="3F5D78E5" wp14:editId="1D9705EA">
+            <wp:extent cx="4461510" cy="3377786"/>
+            <wp:effectExtent l="0" t="0" r="0" b="635"/>
+            <wp:docPr id="4" name="Picture 4"/>
+            <wp:cNvGraphicFramePr>
+              <a:graphicFrameLocks xmlns:a="http://schemas.openxmlformats.org/drawingml/2006/main" noChangeAspect="1"/>
+            </wp:cNvGraphicFramePr>
+            <a:graphic xmlns:a="http://schemas.openxmlformats.org/drawingml/2006/main">
+              <a:graphicData uri="http://schemas.openxmlformats.org/drawingml/2006/picture">
+                <pic:pic xmlns:pic="http://schemas.openxmlformats.org/drawingml/2006/picture">
+                  <pic:nvPicPr>
+                    <pic:cNvPr id="4" name="joining_query.png"/>
+                    <pic:cNvPicPr/>
+                  </pic:nvPicPr>
+                  <pic:blipFill rotWithShape="1">
+                    <a:blip r:embed="rId12" cstate="print">
+                      <a:extLst>
+                        <a:ext uri="{28A0092B-C50C-407E-A947-70E740481C1C}">
+                          <a14:useLocalDpi xmlns:a14="http://schemas.microsoft.com/office/drawing/2010/main" val="0"/>
+                        </a:ext>
+                      </a:extLst>
+                    </a:blip>
+                    <a:srcRect l="25265" t="21027" r="5023" b="7273"/>
+                    <a:stretch/>
+                  </pic:blipFill>
+                  <pic:spPr bwMode="auto">
+                    <a:xfrm>
+                      <a:off x="0" y="0"/>
+                      <a:ext cx="4462131" cy="3378256"/>
+                    </a:xfrm>
+                    <a:prstGeom prst="rect">
+                      <a:avLst/>
+                    </a:prstGeom>
+                    <a:ln>
+                      <a:noFill/>
+                    </a:ln>
+                    <a:extLst>
+                      <a:ext uri="{53640926-AAD7-44D8-BBD7-CCE9431645EC}">
+                        <a14:shadowObscured xmlns:a14="http://schemas.microsoft.com/office/drawing/2010/main"/>
+                      </a:ext>
+                    </a:extLst>
+                  </pic:spPr>
+                </pic:pic>
+              </a:graphicData>
+            </a:graphic>
+          </wp:inline>
+        </w:drawing>
+      </w:r>
+    </w:p>
+    <w:p>
+      <w:pPr>
+        <w:rPr>
+          <w:rFonts w:asciiTheme="minorEastAsia" w:hAnsiTheme="minorEastAsia"/>
+        </w:rPr>
+      </w:pPr>
+      <w:r>
+        <w:rPr>
+          <w:rFonts w:asciiTheme="minorEastAsia" w:hAnsiTheme="minorEastAsia"/>
+          <w:noProof/>
+        </w:rPr>
+        <w:lastRenderedPageBreak/>
         <mc:AlternateContent>
           <mc:Choice Requires="wps">
             <w:drawing>
@@ -10209,7 +10456,7 @@
       </w:pPr>
     </w:p>
     <w:sectPr>
-      <w:headerReference w:type="default" r:id="rId10"/>
+      <w:headerReference w:type="default" r:id="rId13"/>
       <w:pgSz w:w="12240" w:h="15840"/>
       <w:pgMar w:top="1440" w:right="1080" w:bottom="1440" w:left="1080" w:header="720" w:footer="720" w:gutter="0"/>
       <w:cols w:space="720"/>
@@ -10665,6 +10912,7 @@
     <w:lsdException w:name="HTML Sample" w:semiHidden="1" w:unhideWhenUsed="1"/>
     <w:lsdException w:name="HTML Typewriter" w:semiHidden="1" w:unhideWhenUsed="1"/>
     <w:lsdException w:name="HTML Variable" w:semiHidden="1" w:unhideWhenUsed="1"/>
+    <w:lsdException w:name="Normal Table" w:semiHidden="1" w:unhideWhenUsed="1"/>
     <w:lsdException w:name="annotation subject" w:semiHidden="1" w:unhideWhenUsed="1"/>
     <w:lsdException w:name="No List" w:semiHidden="1" w:unhideWhenUsed="1"/>
     <w:lsdException w:name="Outline List 1" w:semiHidden="1" w:unhideWhenUsed="1"/>
@@ -10711,8 +10959,10 @@
     <w:lsdException w:name="Table Subtle 2" w:semiHidden="1" w:unhideWhenUsed="1"/>
     <w:lsdException w:name="Table Web 1" w:semiHidden="1" w:unhideWhenUsed="1"/>
     <w:lsdException w:name="Table Web 2" w:semiHidden="1" w:unhideWhenUsed="1"/>
+    <w:lsdException w:name="Table Web 3" w:semiHidden="1" w:unhideWhenUsed="1"/>
     <w:lsdException w:name="Balloon Text" w:semiHidden="1" w:unhideWhenUsed="1"/>
     <w:lsdException w:name="Table Grid" w:uiPriority="0"/>
+    <w:lsdException w:name="Table Theme" w:semiHidden="1" w:unhideWhenUsed="1"/>
     <w:lsdException w:name="Placeholder Text" w:semiHidden="1"/>
     <w:lsdException w:name="No Spacing" w:uiPriority="1" w:qFormat="1"/>
     <w:lsdException w:name="Light Shading" w:uiPriority="60"/>

</xml_diff>